<commit_message>
add some profiler points, Krispi level up.
</commit_message>
<xml_diff>
--- a/docs/setup virtual host.docx
+++ b/docs/setup virtual host.docx
@@ -20,36 +20,30 @@
       <w:r>
         <w:t xml:space="preserve">, </w:t>
       </w:r>
-      <w:proofErr w:type="spellStart"/>
       <w:r>
         <w:rPr>
           <w:lang w:val="en-US"/>
         </w:rPr>
         <w:t>Git</w:t>
       </w:r>
-      <w:proofErr w:type="spellEnd"/>
       <w:r>
         <w:t xml:space="preserve">, </w:t>
       </w:r>
-      <w:proofErr w:type="spellStart"/>
       <w:r>
         <w:rPr>
           <w:lang w:val="en-US"/>
         </w:rPr>
         <w:t>Mysql</w:t>
       </w:r>
-      <w:proofErr w:type="spellEnd"/>
       <w:r>
         <w:t xml:space="preserve">, </w:t>
       </w:r>
-      <w:proofErr w:type="spellStart"/>
       <w:r>
         <w:rPr>
           <w:lang w:val="en-US"/>
         </w:rPr>
         <w:t>NodeJs</w:t>
       </w:r>
-      <w:proofErr w:type="spellEnd"/>
       <w:r>
         <w:t>.</w:t>
       </w:r>
@@ -79,14 +73,12 @@
       <w:r>
         <w:t xml:space="preserve">Если не установлен </w:t>
       </w:r>
-      <w:proofErr w:type="spellStart"/>
       <w:r>
         <w:rPr>
           <w:lang w:val="en-US"/>
         </w:rPr>
         <w:t>VirtualBox</w:t>
       </w:r>
-      <w:proofErr w:type="spellEnd"/>
       <w:r>
         <w:t xml:space="preserve">, </w:t>
       </w:r>
@@ -168,14 +160,12 @@
       <w:r>
         <w:t xml:space="preserve">Настраиваем </w:t>
       </w:r>
-      <w:proofErr w:type="spellStart"/>
       <w:r>
         <w:rPr>
           <w:lang w:val="en-US"/>
         </w:rPr>
         <w:t>VirtualBox</w:t>
       </w:r>
-      <w:proofErr w:type="spellEnd"/>
       <w:r>
         <w:t xml:space="preserve">, </w:t>
       </w:r>
@@ -228,15 +218,7 @@
         </w:numPr>
       </w:pPr>
       <w:r>
-        <w:t xml:space="preserve">Указываем в настройках: </w:t>
-      </w:r>
-      <w:proofErr w:type="spellStart"/>
-      <w:r>
-        <w:t>адресс</w:t>
-      </w:r>
-      <w:proofErr w:type="spellEnd"/>
-      <w:r>
-        <w:t xml:space="preserve">: </w:t>
+        <w:t xml:space="preserve">Указываем в настройках: адресс: </w:t>
       </w:r>
       <w:r>
         <w:t>192.168.205.1.</w:t>
@@ -301,14 +283,12 @@
       <w:r>
         <w:t>\</w:t>
       </w:r>
-      <w:proofErr w:type="spellStart"/>
       <w:r>
         <w:rPr>
           <w:lang w:val="en-US"/>
         </w:rPr>
         <w:t>etc</w:t>
       </w:r>
-      <w:proofErr w:type="spellEnd"/>
       <w:r>
         <w:t>\</w:t>
       </w:r>
@@ -345,21 +325,8 @@
       <w:r>
         <w:t xml:space="preserve">Копируем папку </w:t>
       </w:r>
-      <w:proofErr w:type="spellStart"/>
-      <w:r>
-        <w:t>Ubuntu</w:t>
-      </w:r>
-      <w:proofErr w:type="spellEnd"/>
-      <w:r>
-        <w:t xml:space="preserve">. </w:t>
-      </w:r>
-      <w:proofErr w:type="spellStart"/>
-      <w:r>
-        <w:t>NodeJS_Mysql</w:t>
-      </w:r>
-      <w:proofErr w:type="spellEnd"/>
-      <w:r>
-        <w:t>_</w:t>
+      <w:r>
+        <w:t>Ubuntu. NodeJS_Mysql_</w:t>
       </w:r>
       <w:r>
         <w:t xml:space="preserve"> к себе на компьютер.</w:t>
@@ -376,29 +343,9 @@
       <w:r>
         <w:t>Открываем в скопированной папке файл «</w:t>
       </w:r>
-      <w:proofErr w:type="spellStart"/>
-      <w:r>
-        <w:t>Ubuntu</w:t>
-      </w:r>
-      <w:proofErr w:type="spellEnd"/>
-      <w:r>
-        <w:t>. NodeJS_</w:t>
-      </w:r>
-      <w:proofErr w:type="spellStart"/>
-      <w:r>
-        <w:t>Mysql</w:t>
-      </w:r>
-      <w:proofErr w:type="spellEnd"/>
-      <w:proofErr w:type="gramStart"/>
-      <w:r>
-        <w:t>_.</w:t>
-      </w:r>
-      <w:proofErr w:type="spellStart"/>
-      <w:r>
-        <w:t>vbox</w:t>
-      </w:r>
-      <w:proofErr w:type="spellEnd"/>
-      <w:proofErr w:type="gramEnd"/>
+      <w:r>
+        <w:t>Ubuntu. NodeJS_Mysql_.vbox</w:t>
+      </w:r>
       <w:r>
         <w:t>»</w:t>
       </w:r>
@@ -414,14 +361,12 @@
       <w:r>
         <w:t xml:space="preserve">Теперь машина добавилась в список </w:t>
       </w:r>
-      <w:proofErr w:type="spellStart"/>
       <w:r>
         <w:rPr>
           <w:lang w:val="en-US"/>
         </w:rPr>
         <w:t>VirtualBox</w:t>
       </w:r>
-      <w:proofErr w:type="spellEnd"/>
       <w:r>
         <w:t>-а. Она запустится, если нет, запустите её.</w:t>
       </w:r>
@@ -488,14 +433,12 @@
       <w:r>
         <w:t xml:space="preserve">апример, через </w:t>
       </w:r>
-      <w:proofErr w:type="spellStart"/>
       <w:r>
         <w:rPr>
           <w:lang w:val="en-US"/>
         </w:rPr>
         <w:t>WinSCP</w:t>
       </w:r>
-      <w:proofErr w:type="spellEnd"/>
       <w:r>
         <w:t xml:space="preserve"> </w:t>
       </w:r>
@@ -511,14 +454,12 @@
       <w:r>
         <w:t>://</w:t>
       </w:r>
-      <w:proofErr w:type="spellStart"/>
       <w:r>
         <w:rPr>
           <w:lang w:val="en-US"/>
         </w:rPr>
         <w:t>winscp</w:t>
       </w:r>
-      <w:proofErr w:type="spellEnd"/>
       <w:r>
         <w:t>.</w:t>
       </w:r>
@@ -553,14 +494,12 @@
       <w:r>
         <w:t>/</w:t>
       </w:r>
-      <w:proofErr w:type="spellStart"/>
       <w:r>
         <w:rPr>
           <w:lang w:val="en-US"/>
         </w:rPr>
         <w:t>var</w:t>
       </w:r>
-      <w:proofErr w:type="spellEnd"/>
       <w:r>
         <w:t>/</w:t>
       </w:r>
@@ -584,15 +523,7 @@
         <w:ind w:left="714" w:hanging="357"/>
       </w:pPr>
       <w:r>
-        <w:t xml:space="preserve">Авторизуйтесь на </w:t>
-      </w:r>
-      <w:proofErr w:type="spellStart"/>
-      <w:r>
-        <w:t>виртаульной</w:t>
-      </w:r>
-      <w:proofErr w:type="spellEnd"/>
-      <w:r>
-        <w:t xml:space="preserve"> машине: </w:t>
+        <w:t xml:space="preserve">Авторизуйтесь на виртаульной машине: </w:t>
       </w:r>
       <w:r>
         <w:rPr>
@@ -646,14 +577,12 @@
       <w:r>
         <w:t>/</w:t>
       </w:r>
-      <w:proofErr w:type="spellStart"/>
       <w:r>
         <w:rPr>
           <w:lang w:val="en-US"/>
         </w:rPr>
         <w:t>var</w:t>
       </w:r>
-      <w:proofErr w:type="spellEnd"/>
       <w:r>
         <w:t>/</w:t>
       </w:r>
@@ -683,37 +612,13 @@
         <w:ind w:left="714" w:hanging="357"/>
       </w:pPr>
       <w:r>
-        <w:t xml:space="preserve">Выполните </w:t>
-      </w:r>
-      <w:proofErr w:type="spellStart"/>
-      <w:r>
-        <w:t>комманду</w:t>
-      </w:r>
-      <w:proofErr w:type="spellEnd"/>
-      <w:r>
-        <w:t xml:space="preserve"> </w:t>
-      </w:r>
-      <w:proofErr w:type="spellStart"/>
-      <w:proofErr w:type="gramStart"/>
-      <w:r>
-        <w:rPr>
-          <w:lang w:val="en-US"/>
-        </w:rPr>
-        <w:t>sudo</w:t>
-      </w:r>
-      <w:proofErr w:type="spellEnd"/>
-      <w:r>
-        <w:rPr>
-          <w:lang w:val="en-US"/>
-        </w:rPr>
-        <w:t xml:space="preserve"> .</w:t>
-      </w:r>
-      <w:proofErr w:type="gramEnd"/>
-      <w:r>
-        <w:rPr>
-          <w:lang w:val="en-US"/>
-        </w:rPr>
-        <w:t>/run</w:t>
+        <w:t xml:space="preserve">Выполните комманду </w:t>
+      </w:r>
+      <w:r>
+        <w:rPr>
+          <w:lang w:val="en-US"/>
+        </w:rPr>
+        <w:t>sudo ./run</w:t>
       </w:r>
     </w:p>
     <w:p>
@@ -765,14 +670,12 @@
       <w:r>
         <w:t>/</w:t>
       </w:r>
-      <w:proofErr w:type="spellStart"/>
       <w:r>
         <w:rPr>
           <w:lang w:val="en-US"/>
         </w:rPr>
         <w:t>vkData</w:t>
       </w:r>
-      <w:proofErr w:type="spellEnd"/>
       <w:r>
         <w:t>.</w:t>
       </w:r>
@@ -795,29 +698,29 @@
       <w:r>
         <w:t>Должна будет открыться игра.</w:t>
       </w:r>
+    </w:p>
+    <w:p>
+      <w:pPr>
+        <w:pStyle w:val="a3"/>
+        <w:jc w:val="center"/>
+        <w:rPr>
+          <w:b/>
+        </w:rPr>
+      </w:pPr>
+    </w:p>
+    <w:p>
+      <w:pPr>
+        <w:pStyle w:val="a3"/>
+      </w:pPr>
+    </w:p>
+    <w:p>
+      <w:pPr>
+        <w:pStyle w:val="a3"/>
+      </w:pPr>
       <w:bookmarkStart w:id="0" w:name="_GoBack"/>
       <w:bookmarkEnd w:id="0"/>
     </w:p>
     <w:p>
-      <w:pPr>
-        <w:pStyle w:val="a3"/>
-        <w:jc w:val="center"/>
-        <w:rPr>
-          <w:b/>
-        </w:rPr>
-      </w:pPr>
-    </w:p>
-    <w:p>
-      <w:pPr>
-        <w:pStyle w:val="a3"/>
-      </w:pPr>
-    </w:p>
-    <w:p>
-      <w:pPr>
-        <w:pStyle w:val="a3"/>
-      </w:pPr>
-    </w:p>
-    <w:p>
       <w:r>
         <w:br w:type="page"/>
       </w:r>
@@ -827,53 +730,37 @@
         <w:lastRenderedPageBreak/>
         <w:t xml:space="preserve">Можно подключиться к машине через </w:t>
       </w:r>
-      <w:proofErr w:type="spellStart"/>
-      <w:proofErr w:type="gramStart"/>
       <w:r>
         <w:rPr>
           <w:lang w:val="en-US"/>
         </w:rPr>
         <w:t>ssh</w:t>
       </w:r>
-      <w:proofErr w:type="spellEnd"/>
       <w:r>
         <w:t>,</w:t>
       </w:r>
-      <w:proofErr w:type="spellStart"/>
       <w:r>
         <w:rPr>
           <w:lang w:val="en-US"/>
         </w:rPr>
         <w:t>scp</w:t>
       </w:r>
-      <w:proofErr w:type="spellEnd"/>
-      <w:proofErr w:type="gramEnd"/>
       <w:r>
         <w:t>,</w:t>
       </w:r>
-      <w:proofErr w:type="spellStart"/>
       <w:r>
         <w:rPr>
           <w:lang w:val="en-US"/>
         </w:rPr>
         <w:t>sftp</w:t>
       </w:r>
-      <w:proofErr w:type="spellEnd"/>
       <w:r>
         <w:t>.</w:t>
       </w:r>
     </w:p>
     <w:p>
       <w:r>
-        <w:t xml:space="preserve">Прочие </w:t>
-      </w:r>
-      <w:proofErr w:type="spellStart"/>
-      <w:r>
-        <w:t>червные</w:t>
-      </w:r>
-      <w:proofErr w:type="spellEnd"/>
-      <w:r>
-        <w:t xml:space="preserve"> данные, нужно их доработать.</w:t>
+        <w:t>Прочие червные данные, нужно их доработать.</w:t>
       </w:r>
     </w:p>
     <w:p>
@@ -883,13 +770,8 @@
       <w:r>
         <w:t xml:space="preserve">виртуальной </w:t>
       </w:r>
-      <w:proofErr w:type="spellStart"/>
-      <w:r>
-        <w:t>мышины</w:t>
-      </w:r>
-      <w:proofErr w:type="spellEnd"/>
-      <w:r>
-        <w:t xml:space="preserve"> (</w:t>
+      <w:r>
+        <w:t>мышины (</w:t>
       </w:r>
       <w:r>
         <w:t>можно взять готовую)</w:t>
@@ -933,19 +815,11 @@
       <w:r>
         <w:t xml:space="preserve">Устанавливаем </w:t>
       </w:r>
-      <w:proofErr w:type="spellStart"/>
-      <w:r>
-        <w:rPr>
-          <w:lang w:val="en-US"/>
-        </w:rPr>
-        <w:t>NodeJS</w:t>
-      </w:r>
-      <w:proofErr w:type="spellEnd"/>
-      <w:r>
-        <w:rPr>
-          <w:lang w:val="en-US"/>
-        </w:rPr>
-        <w:t>.</w:t>
+      <w:r>
+        <w:rPr>
+          <w:lang w:val="en-US"/>
+        </w:rPr>
+        <w:t>NodeJS.</w:t>
       </w:r>
     </w:p>
     <w:p>
@@ -994,31 +868,16 @@
           <w:lang w:val="en-US"/>
         </w:rPr>
       </w:pPr>
-      <w:proofErr w:type="spellStart"/>
-      <w:proofErr w:type="gramStart"/>
-      <w:r>
-        <w:rPr>
-          <w:rStyle w:val="HTML1"/>
-          <w:color w:val="111111"/>
-          <w:sz w:val="21"/>
-          <w:szCs w:val="21"/>
-          <w:shd w:val="clear" w:color="auto" w:fill="F6F6F6"/>
-          <w:lang w:val="en-US"/>
-        </w:rPr>
-        <w:t>sudo</w:t>
-      </w:r>
-      <w:proofErr w:type="spellEnd"/>
-      <w:proofErr w:type="gramEnd"/>
-      <w:r>
-        <w:rPr>
-          <w:rStyle w:val="HTML1"/>
-          <w:color w:val="111111"/>
-          <w:sz w:val="21"/>
-          <w:szCs w:val="21"/>
-          <w:shd w:val="clear" w:color="auto" w:fill="F6F6F6"/>
-          <w:lang w:val="en-US"/>
-        </w:rPr>
-        <w:t xml:space="preserve"> apt-get update</w:t>
+      <w:r>
+        <w:rPr>
+          <w:rStyle w:val="HTML1"/>
+          <w:color w:val="111111"/>
+          <w:sz w:val="21"/>
+          <w:szCs w:val="21"/>
+          <w:shd w:val="clear" w:color="auto" w:fill="F6F6F6"/>
+          <w:lang w:val="en-US"/>
+        </w:rPr>
+        <w:t>sudo apt-get update</w:t>
       </w:r>
     </w:p>
     <w:p>
@@ -1034,45 +893,17 @@
           <w:lang w:val="en-US"/>
         </w:rPr>
       </w:pPr>
-      <w:proofErr w:type="spellStart"/>
-      <w:proofErr w:type="gramStart"/>
-      <w:r>
-        <w:rPr>
-          <w:rStyle w:val="HTML1"/>
-          <w:color w:val="111111"/>
-          <w:sz w:val="21"/>
-          <w:szCs w:val="21"/>
-          <w:shd w:val="clear" w:color="auto" w:fill="F6F6F6"/>
-          <w:lang w:val="en-US"/>
-        </w:rPr>
-        <w:t>sudo</w:t>
-      </w:r>
-      <w:proofErr w:type="spellEnd"/>
-      <w:proofErr w:type="gramEnd"/>
-      <w:r>
-        <w:rPr>
-          <w:rStyle w:val="HTML1"/>
-          <w:color w:val="111111"/>
-          <w:sz w:val="21"/>
-          <w:szCs w:val="21"/>
-          <w:shd w:val="clear" w:color="auto" w:fill="F6F6F6"/>
-          <w:lang w:val="en-US"/>
-        </w:rPr>
-        <w:t xml:space="preserve"> apt-get install </w:t>
-      </w:r>
-      <w:proofErr w:type="spellStart"/>
-      <w:r>
-        <w:rPr>
-          <w:rStyle w:val="HTML1"/>
-          <w:color w:val="111111"/>
-          <w:sz w:val="21"/>
-          <w:szCs w:val="21"/>
-          <w:shd w:val="clear" w:color="auto" w:fill="F6F6F6"/>
-          <w:lang w:val="en-US"/>
-        </w:rPr>
-        <w:t>nodejs</w:t>
-      </w:r>
-      <w:proofErr w:type="spellEnd"/>
+      <w:r>
+        <w:rPr>
+          <w:rStyle w:val="HTML1"/>
+          <w:color w:val="111111"/>
+          <w:sz w:val="21"/>
+          <w:szCs w:val="21"/>
+          <w:shd w:val="clear" w:color="auto" w:fill="F6F6F6"/>
+          <w:lang w:val="en-US"/>
+        </w:rPr>
+        <w:t>sudo apt-get install nodejs</w:t>
+      </w:r>
     </w:p>
     <w:p>
       <w:pPr>
@@ -1087,45 +918,17 @@
           <w:lang w:val="en-US"/>
         </w:rPr>
       </w:pPr>
-      <w:proofErr w:type="spellStart"/>
-      <w:proofErr w:type="gramStart"/>
-      <w:r>
-        <w:rPr>
-          <w:rStyle w:val="HTML1"/>
-          <w:color w:val="111111"/>
-          <w:sz w:val="21"/>
-          <w:szCs w:val="21"/>
-          <w:shd w:val="clear" w:color="auto" w:fill="F6F6F6"/>
-          <w:lang w:val="en-US"/>
-        </w:rPr>
-        <w:t>sudo</w:t>
-      </w:r>
-      <w:proofErr w:type="spellEnd"/>
-      <w:proofErr w:type="gramEnd"/>
-      <w:r>
-        <w:rPr>
-          <w:rStyle w:val="HTML1"/>
-          <w:color w:val="111111"/>
-          <w:sz w:val="21"/>
-          <w:szCs w:val="21"/>
-          <w:shd w:val="clear" w:color="auto" w:fill="F6F6F6"/>
-          <w:lang w:val="en-US"/>
-        </w:rPr>
-        <w:t xml:space="preserve"> apt-get install </w:t>
-      </w:r>
-      <w:proofErr w:type="spellStart"/>
-      <w:r>
-        <w:rPr>
-          <w:rStyle w:val="HTML1"/>
-          <w:color w:val="111111"/>
-          <w:sz w:val="21"/>
-          <w:szCs w:val="21"/>
-          <w:shd w:val="clear" w:color="auto" w:fill="F6F6F6"/>
-          <w:lang w:val="en-US"/>
-        </w:rPr>
-        <w:t>npm</w:t>
-      </w:r>
-      <w:proofErr w:type="spellEnd"/>
+      <w:r>
+        <w:rPr>
+          <w:rStyle w:val="HTML1"/>
+          <w:color w:val="111111"/>
+          <w:sz w:val="21"/>
+          <w:szCs w:val="21"/>
+          <w:shd w:val="clear" w:color="auto" w:fill="F6F6F6"/>
+          <w:lang w:val="en-US"/>
+        </w:rPr>
+        <w:t>sudo apt-get install npm</w:t>
+      </w:r>
     </w:p>
     <w:p>
       <w:pPr>
@@ -1202,33 +1005,17 @@
           <w:lang w:val="en-US"/>
         </w:rPr>
       </w:pPr>
-      <w:proofErr w:type="spellStart"/>
-      <w:proofErr w:type="gramStart"/>
-      <w:r>
-        <w:rPr>
-          <w:rStyle w:val="HTML1"/>
-          <w:color w:val="111111"/>
-          <w:sz w:val="21"/>
-          <w:szCs w:val="21"/>
-          <w:shd w:val="clear" w:color="auto" w:fill="F6F6F6"/>
-          <w:lang w:val="en-US"/>
-        </w:rPr>
-        <w:t>sudo</w:t>
-      </w:r>
-      <w:proofErr w:type="spellEnd"/>
-      <w:proofErr w:type="gramEnd"/>
-      <w:r>
-        <w:rPr>
-          <w:rStyle w:val="HTML1"/>
-          <w:color w:val="111111"/>
-          <w:sz w:val="21"/>
-          <w:szCs w:val="21"/>
-          <w:shd w:val="clear" w:color="auto" w:fill="F6F6F6"/>
-          <w:lang w:val="en-US"/>
-        </w:rPr>
-        <w:t xml:space="preserve"> apt-get install </w:t>
-      </w:r>
-      <w:proofErr w:type="spellStart"/>
+      <w:r>
+        <w:rPr>
+          <w:rStyle w:val="HTML1"/>
+          <w:color w:val="111111"/>
+          <w:sz w:val="21"/>
+          <w:szCs w:val="21"/>
+          <w:shd w:val="clear" w:color="auto" w:fill="F6F6F6"/>
+          <w:lang w:val="en-US"/>
+        </w:rPr>
+        <w:t xml:space="preserve">sudo apt-get install </w:t>
+      </w:r>
       <w:r>
         <w:rPr>
           <w:rStyle w:val="HTML1"/>
@@ -1240,7 +1027,6 @@
         </w:rPr>
         <w:t>mysql</w:t>
       </w:r>
-      <w:proofErr w:type="spellEnd"/>
     </w:p>
     <w:p>
       <w:pPr>
@@ -1292,31 +1078,7 @@
           <w:shd w:val="clear" w:color="auto" w:fill="F6F6F6"/>
           <w:lang w:val="en-US"/>
         </w:rPr>
-        <w:t>/</w:t>
-      </w:r>
-      <w:proofErr w:type="spellStart"/>
-      <w:r>
-        <w:rPr>
-          <w:rStyle w:val="HTML1"/>
-          <w:color w:val="111111"/>
-          <w:sz w:val="21"/>
-          <w:szCs w:val="21"/>
-          <w:shd w:val="clear" w:color="auto" w:fill="F6F6F6"/>
-          <w:lang w:val="en-US"/>
-        </w:rPr>
-        <w:t>var</w:t>
-      </w:r>
-      <w:proofErr w:type="spellEnd"/>
-      <w:r>
-        <w:rPr>
-          <w:rStyle w:val="HTML1"/>
-          <w:color w:val="111111"/>
-          <w:sz w:val="21"/>
-          <w:szCs w:val="21"/>
-          <w:shd w:val="clear" w:color="auto" w:fill="F6F6F6"/>
-          <w:lang w:val="en-US"/>
-        </w:rPr>
-        <w:t>/xo/</w:t>
+        <w:t>/var/xo/</w:t>
       </w:r>
     </w:p>
     <w:p>
@@ -1342,7 +1104,6 @@
         </w:rPr>
         <w:t xml:space="preserve">Выполняем в этой папке </w:t>
       </w:r>
-      <w:proofErr w:type="gramStart"/>
       <w:r>
         <w:rPr>
           <w:rStyle w:val="HTML1"/>
@@ -1361,20 +1122,8 @@
           <w:szCs w:val="21"/>
           <w:shd w:val="clear" w:color="auto" w:fill="F6F6F6"/>
         </w:rPr>
-        <w:t>(</w:t>
-      </w:r>
-      <w:proofErr w:type="gramEnd"/>
-      <w:r>
-        <w:rPr>
-          <w:rStyle w:val="HTML1"/>
-          <w:color w:val="111111"/>
-          <w:sz w:val="21"/>
-          <w:szCs w:val="21"/>
-          <w:shd w:val="clear" w:color="auto" w:fill="F6F6F6"/>
-        </w:rPr>
-        <w:t xml:space="preserve">модули </w:t>
-      </w:r>
-      <w:proofErr w:type="spellStart"/>
+        <w:t xml:space="preserve">(модули </w:t>
+      </w:r>
       <w:r>
         <w:rPr>
           <w:rStyle w:val="HTML1"/>
@@ -1386,7 +1135,6 @@
         </w:rPr>
         <w:t>nodeJS</w:t>
       </w:r>
-      <w:proofErr w:type="spellEnd"/>
       <w:r>
         <w:rPr>
           <w:rStyle w:val="HTML1"/>
@@ -1421,45 +1169,17 @@
           <w:lang w:val="en-US"/>
         </w:rPr>
       </w:pPr>
-      <w:proofErr w:type="spellStart"/>
-      <w:proofErr w:type="gramStart"/>
-      <w:r>
-        <w:rPr>
-          <w:rStyle w:val="HTML1"/>
-          <w:color w:val="111111"/>
-          <w:sz w:val="21"/>
-          <w:szCs w:val="21"/>
-          <w:shd w:val="clear" w:color="auto" w:fill="F6F6F6"/>
-          <w:lang w:val="en-US"/>
-        </w:rPr>
-        <w:t>npm</w:t>
-      </w:r>
-      <w:proofErr w:type="spellEnd"/>
-      <w:proofErr w:type="gramEnd"/>
-      <w:r>
-        <w:rPr>
-          <w:rStyle w:val="HTML1"/>
-          <w:color w:val="111111"/>
-          <w:sz w:val="21"/>
-          <w:szCs w:val="21"/>
-          <w:shd w:val="clear" w:color="auto" w:fill="F6F6F6"/>
-          <w:lang w:val="en-US"/>
-        </w:rPr>
-        <w:t xml:space="preserve"> install </w:t>
-      </w:r>
-      <w:proofErr w:type="spellStart"/>
-      <w:r>
-        <w:rPr>
-          <w:rStyle w:val="HTML1"/>
-          <w:color w:val="111111"/>
-          <w:sz w:val="21"/>
-          <w:szCs w:val="21"/>
-          <w:shd w:val="clear" w:color="auto" w:fill="F6F6F6"/>
-          <w:lang w:val="en-US"/>
-        </w:rPr>
-        <w:t>mysql</w:t>
-      </w:r>
-      <w:proofErr w:type="spellEnd"/>
+      <w:r>
+        <w:rPr>
+          <w:rStyle w:val="HTML1"/>
+          <w:color w:val="111111"/>
+          <w:sz w:val="21"/>
+          <w:szCs w:val="21"/>
+          <w:shd w:val="clear" w:color="auto" w:fill="F6F6F6"/>
+          <w:lang w:val="en-US"/>
+        </w:rPr>
+        <w:t>npm install mysql</w:t>
+      </w:r>
       <w:r>
         <w:rPr>
           <w:rStyle w:val="HTML1"/>
@@ -1470,30 +1190,7 @@
           <w:lang w:val="en-US"/>
         </w:rPr>
         <w:br/>
-      </w:r>
-      <w:proofErr w:type="spellStart"/>
-      <w:r>
-        <w:rPr>
-          <w:rStyle w:val="HTML1"/>
-          <w:color w:val="111111"/>
-          <w:sz w:val="21"/>
-          <w:szCs w:val="21"/>
-          <w:shd w:val="clear" w:color="auto" w:fill="F6F6F6"/>
-          <w:lang w:val="en-US"/>
-        </w:rPr>
-        <w:t>npm</w:t>
-      </w:r>
-      <w:proofErr w:type="spellEnd"/>
-      <w:r>
-        <w:rPr>
-          <w:rStyle w:val="HTML1"/>
-          <w:color w:val="111111"/>
-          <w:sz w:val="21"/>
-          <w:szCs w:val="21"/>
-          <w:shd w:val="clear" w:color="auto" w:fill="F6F6F6"/>
-          <w:lang w:val="en-US"/>
-        </w:rPr>
-        <w:t xml:space="preserve"> install MD5</w:t>
+        <w:t>npm install MD5</w:t>
       </w:r>
     </w:p>
     <w:p>
@@ -1509,45 +1206,17 @@
           <w:lang w:val="en-US"/>
         </w:rPr>
       </w:pPr>
-      <w:proofErr w:type="spellStart"/>
-      <w:proofErr w:type="gramStart"/>
-      <w:r>
-        <w:rPr>
-          <w:rStyle w:val="HTML1"/>
-          <w:color w:val="111111"/>
-          <w:sz w:val="21"/>
-          <w:szCs w:val="21"/>
-          <w:shd w:val="clear" w:color="auto" w:fill="F6F6F6"/>
-          <w:lang w:val="en-US"/>
-        </w:rPr>
-        <w:t>npm</w:t>
-      </w:r>
-      <w:proofErr w:type="spellEnd"/>
-      <w:proofErr w:type="gramEnd"/>
-      <w:r>
-        <w:rPr>
-          <w:rStyle w:val="HTML1"/>
-          <w:color w:val="111111"/>
-          <w:sz w:val="21"/>
-          <w:szCs w:val="21"/>
-          <w:shd w:val="clear" w:color="auto" w:fill="F6F6F6"/>
-          <w:lang w:val="en-US"/>
-        </w:rPr>
-        <w:t xml:space="preserve"> install </w:t>
-      </w:r>
-      <w:proofErr w:type="spellStart"/>
-      <w:r>
-        <w:rPr>
-          <w:rStyle w:val="HTML1"/>
-          <w:color w:val="111111"/>
-          <w:sz w:val="21"/>
-          <w:szCs w:val="21"/>
-          <w:shd w:val="clear" w:color="auto" w:fill="F6F6F6"/>
-          <w:lang w:val="en-US"/>
-        </w:rPr>
-        <w:t>websocket</w:t>
-      </w:r>
-      <w:proofErr w:type="spellEnd"/>
+      <w:r>
+        <w:rPr>
+          <w:rStyle w:val="HTML1"/>
+          <w:color w:val="111111"/>
+          <w:sz w:val="21"/>
+          <w:szCs w:val="21"/>
+          <w:shd w:val="clear" w:color="auto" w:fill="F6F6F6"/>
+          <w:lang w:val="en-US"/>
+        </w:rPr>
+        <w:t>npm install websocket</w:t>
+      </w:r>
     </w:p>
     <w:p>
       <w:pPr>
@@ -1587,7 +1256,6 @@
         </w:rPr>
         <w:t xml:space="preserve">- </w:t>
       </w:r>
-      <w:proofErr w:type="gramStart"/>
       <w:r>
         <w:rPr>
           <w:rStyle w:val="HTML1"/>
@@ -1598,7 +1266,6 @@
         </w:rPr>
         <w:t>устанавливаем</w:t>
       </w:r>
-      <w:proofErr w:type="gramEnd"/>
       <w:r>
         <w:rPr>
           <w:rStyle w:val="HTML1"/>
@@ -1610,7 +1277,6 @@
         </w:rPr>
         <w:t xml:space="preserve"> </w:t>
       </w:r>
-      <w:proofErr w:type="spellStart"/>
       <w:r>
         <w:rPr>
           <w:rStyle w:val="HTML1"/>
@@ -1622,7 +1288,6 @@
         </w:rPr>
         <w:t>git</w:t>
       </w:r>
-      <w:proofErr w:type="spellEnd"/>
     </w:p>
     <w:p>
       <w:pPr>
@@ -1643,7 +1308,6 @@
           <w:lang w:val="en-US"/>
         </w:rPr>
       </w:pPr>
-      <w:proofErr w:type="gramStart"/>
       <w:r>
         <w:rPr>
           <w:color w:val="333333"/>
@@ -1651,29 +1315,8 @@
           <w:szCs w:val="22"/>
           <w:lang w:val="en-US"/>
         </w:rPr>
-        <w:t>apt-get</w:t>
-      </w:r>
-      <w:proofErr w:type="gramEnd"/>
-      <w:r>
-        <w:rPr>
-          <w:color w:val="333333"/>
-          <w:sz w:val="22"/>
-          <w:szCs w:val="22"/>
-          <w:lang w:val="en-US"/>
-        </w:rPr>
-        <w:t xml:space="preserve"> install </w:t>
-      </w:r>
-      <w:proofErr w:type="spellStart"/>
-      <w:r>
-        <w:rPr>
-          <w:color w:val="333333"/>
-          <w:sz w:val="22"/>
-          <w:szCs w:val="22"/>
-          <w:lang w:val="en-US"/>
-        </w:rPr>
-        <w:t>git</w:t>
-      </w:r>
-      <w:proofErr w:type="spellEnd"/>
+        <w:t>apt-get install git</w:t>
+      </w:r>
     </w:p>
     <w:p>
       <w:pPr>
@@ -1702,7 +1345,6 @@
           <w:lang w:val="en-US"/>
         </w:rPr>
       </w:pPr>
-      <w:proofErr w:type="gramStart"/>
       <w:r>
         <w:rPr>
           <w:rStyle w:val="HTML1"/>
@@ -1713,7 +1355,6 @@
         </w:rPr>
         <w:t>для</w:t>
       </w:r>
-      <w:proofErr w:type="gramEnd"/>
       <w:r>
         <w:rPr>
           <w:rStyle w:val="HTML1"/>
@@ -1725,7 +1366,6 @@
         </w:rPr>
         <w:t xml:space="preserve"> </w:t>
       </w:r>
-      <w:proofErr w:type="spellStart"/>
       <w:r>
         <w:rPr>
           <w:rStyle w:val="HTML1"/>
@@ -1737,7 +1377,6 @@
         </w:rPr>
         <w:t>Git</w:t>
       </w:r>
-      <w:proofErr w:type="spellEnd"/>
       <w:r>
         <w:rPr>
           <w:rStyle w:val="HTML1"/>
@@ -1770,7 +1409,6 @@
         </w:rPr>
         <w:t xml:space="preserve"> </w:t>
       </w:r>
-      <w:proofErr w:type="spellStart"/>
       <w:r>
         <w:rPr>
           <w:rStyle w:val="HTML1"/>
@@ -1791,7 +1429,6 @@
         </w:rPr>
         <w:t>н</w:t>
       </w:r>
-      <w:proofErr w:type="spellEnd"/>
       <w:r>
         <w:rPr>
           <w:rStyle w:val="HTML1"/>
@@ -1803,7 +1440,6 @@
         </w:rPr>
         <w:t>а</w:t>
       </w:r>
-      <w:proofErr w:type="spellStart"/>
       <w:r>
         <w:rPr>
           <w:rStyle w:val="HTML1"/>
@@ -1814,7 +1450,6 @@
         </w:rPr>
         <w:t>влвиваем</w:t>
       </w:r>
-      <w:proofErr w:type="spellEnd"/>
       <w:r>
         <w:rPr>
           <w:rStyle w:val="HTML1"/>
@@ -1843,8 +1478,6 @@
           <w:lang w:val="en-US"/>
         </w:rPr>
       </w:pPr>
-      <w:proofErr w:type="spellStart"/>
-      <w:proofErr w:type="gramStart"/>
       <w:r>
         <w:rPr>
           <w:rStyle w:val="command"/>
@@ -1853,63 +1486,7 @@
           <w:bdr w:val="none" w:sz="0" w:space="0" w:color="auto" w:frame="1"/>
           <w:lang w:val="en-US"/>
         </w:rPr>
-        <w:t>git</w:t>
-      </w:r>
-      <w:proofErr w:type="spellEnd"/>
-      <w:proofErr w:type="gramEnd"/>
-      <w:r>
-        <w:rPr>
-          <w:rStyle w:val="command"/>
-          <w:rFonts w:ascii="inherit" w:hAnsi="inherit"/>
-          <w:color w:val="FFFFFF"/>
-          <w:bdr w:val="none" w:sz="0" w:space="0" w:color="auto" w:frame="1"/>
-          <w:lang w:val="en-US"/>
-        </w:rPr>
-        <w:t xml:space="preserve"> </w:t>
-      </w:r>
-      <w:proofErr w:type="spellStart"/>
-      <w:r>
-        <w:rPr>
-          <w:rStyle w:val="command"/>
-          <w:rFonts w:ascii="inherit" w:hAnsi="inherit"/>
-          <w:color w:val="FFFFFF"/>
-          <w:bdr w:val="none" w:sz="0" w:space="0" w:color="auto" w:frame="1"/>
-          <w:lang w:val="en-US"/>
-        </w:rPr>
-        <w:t>config</w:t>
-      </w:r>
-      <w:proofErr w:type="spellEnd"/>
-      <w:r>
-        <w:rPr>
-          <w:rStyle w:val="command"/>
-          <w:rFonts w:ascii="inherit" w:hAnsi="inherit"/>
-          <w:color w:val="FFFFFF"/>
-          <w:bdr w:val="none" w:sz="0" w:space="0" w:color="auto" w:frame="1"/>
-          <w:lang w:val="en-US"/>
-        </w:rPr>
-        <w:t xml:space="preserve"> --global </w:t>
-      </w:r>
-      <w:proofErr w:type="spellStart"/>
-      <w:r>
-        <w:rPr>
-          <w:rStyle w:val="command"/>
-          <w:rFonts w:ascii="inherit" w:hAnsi="inherit"/>
-          <w:color w:val="FFFFFF"/>
-          <w:bdr w:val="none" w:sz="0" w:space="0" w:color="auto" w:frame="1"/>
-          <w:lang w:val="en-US"/>
-        </w:rPr>
-        <w:t>core.autocrlf</w:t>
-      </w:r>
-      <w:proofErr w:type="spellEnd"/>
-      <w:r>
-        <w:rPr>
-          <w:rStyle w:val="command"/>
-          <w:rFonts w:ascii="inherit" w:hAnsi="inherit"/>
-          <w:color w:val="FFFFFF"/>
-          <w:bdr w:val="none" w:sz="0" w:space="0" w:color="auto" w:frame="1"/>
-          <w:lang w:val="en-US"/>
-        </w:rPr>
-        <w:t xml:space="preserve"> true</w:t>
+        <w:t>git config --global core.autocrlf true</w:t>
       </w:r>
     </w:p>
     <w:p>

</xml_diff>